<commit_message>
Misa à jour du Dossier de Projet
Mise à jour du dossier de projet avec les wireframes du site web
</commit_message>
<xml_diff>
--- a/Documentation/DossierDeProjet_DMS.docx
+++ b/Documentation/DossierDeProjet_DMS.docx
@@ -1804,6 +1804,9 @@
         <w:t>IceScrum</w:t>
       </w:r>
       <w:proofErr w:type="spellEnd"/>
+      <w:r>
+        <w:t xml:space="preserve"> via des User Story</w:t>
+      </w:r>
       <w:r>
         <w:t xml:space="preserve">, cela </w:t>
       </w:r>
@@ -3172,28 +3175,1207 @@
       <w:r>
         <w:t xml:space="preserve">L’administrateur permet de vérifier un compte d’un utilisateur et de </w:t>
       </w:r>
-      <w:proofErr w:type="gramStart"/>
-      <w:r>
-        <w:t xml:space="preserve">vérifier </w:t>
-      </w:r>
+      <w:r>
+        <w:t>vérifier.</w:t>
+      </w:r>
+    </w:p>
+    <w:p/>
+    <w:p>
+      <w:pPr>
+        <w:pStyle w:val="Titre1"/>
+      </w:pPr>
+      <w:proofErr w:type="spellStart"/>
+      <w:r>
+        <w:t>Wireframes</w:t>
+      </w:r>
+      <w:proofErr w:type="spellEnd"/>
+    </w:p>
+    <w:p>
+      <w:pPr>
+        <w:pStyle w:val="Titre3"/>
+      </w:pPr>
+      <w:r>
+        <w:t>Accueil</w:t>
+      </w:r>
+    </w:p>
+    <w:p>
+      <w:r>
+        <w:rPr>
+          <w:noProof/>
+          <w:lang w:eastAsia="fr-CH"/>
+        </w:rPr>
+        <w:drawing>
+          <wp:inline distT="0" distB="0" distL="0" distR="0">
+            <wp:extent cx="5760720" cy="4699635"/>
+            <wp:effectExtent l="0" t="0" r="0" b="5715"/>
+            <wp:docPr id="7" name="Image 7"/>
+            <wp:cNvGraphicFramePr>
+              <a:graphicFrameLocks xmlns:a="http://schemas.openxmlformats.org/drawingml/2006/main" noChangeAspect="1"/>
+            </wp:cNvGraphicFramePr>
+            <a:graphic xmlns:a="http://schemas.openxmlformats.org/drawingml/2006/main">
+              <a:graphicData uri="http://schemas.openxmlformats.org/drawingml/2006/picture">
+                <pic:pic xmlns:pic="http://schemas.openxmlformats.org/drawingml/2006/picture">
+                  <pic:nvPicPr>
+                    <pic:cNvPr id="7" name="Accueil.png"/>
+                    <pic:cNvPicPr/>
+                  </pic:nvPicPr>
+                  <pic:blipFill>
+                    <a:blip r:embed="rId11">
+                      <a:extLst>
+                        <a:ext uri="{28A0092B-C50C-407E-A947-70E740481C1C}">
+                          <a14:useLocalDpi xmlns:a14="http://schemas.microsoft.com/office/drawing/2010/main" val="0"/>
+                        </a:ext>
+                      </a:extLst>
+                    </a:blip>
+                    <a:stretch>
+                      <a:fillRect/>
+                    </a:stretch>
+                  </pic:blipFill>
+                  <pic:spPr>
+                    <a:xfrm>
+                      <a:off x="0" y="0"/>
+                      <a:ext cx="5760720" cy="4699635"/>
+                    </a:xfrm>
+                    <a:prstGeom prst="rect">
+                      <a:avLst/>
+                    </a:prstGeom>
+                  </pic:spPr>
+                </pic:pic>
+              </a:graphicData>
+            </a:graphic>
+          </wp:inline>
+        </w:drawing>
+      </w:r>
+    </w:p>
+    <w:p>
+      <w:r>
+        <w:br w:type="page"/>
+      </w:r>
+    </w:p>
+    <w:p>
+      <w:pPr>
+        <w:pStyle w:val="Titre3"/>
+      </w:pPr>
+      <w:r>
+        <w:lastRenderedPageBreak/>
+        <w:t>Marques</w:t>
+      </w:r>
+    </w:p>
+    <w:p>
+      <w:r>
+        <w:rPr>
+          <w:noProof/>
+          <w:lang w:eastAsia="fr-CH"/>
+        </w:rPr>
+        <w:drawing>
+          <wp:inline distT="0" distB="0" distL="0" distR="0">
+            <wp:extent cx="4597879" cy="3740338"/>
+            <wp:effectExtent l="0" t="0" r="0" b="0"/>
+            <wp:docPr id="10" name="Image 10"/>
+            <wp:cNvGraphicFramePr>
+              <a:graphicFrameLocks xmlns:a="http://schemas.openxmlformats.org/drawingml/2006/main" noChangeAspect="1"/>
+            </wp:cNvGraphicFramePr>
+            <a:graphic xmlns:a="http://schemas.openxmlformats.org/drawingml/2006/main">
+              <a:graphicData uri="http://schemas.openxmlformats.org/drawingml/2006/picture">
+                <pic:pic xmlns:pic="http://schemas.openxmlformats.org/drawingml/2006/picture">
+                  <pic:nvPicPr>
+                    <pic:cNvPr id="10" name="Marques.png"/>
+                    <pic:cNvPicPr/>
+                  </pic:nvPicPr>
+                  <pic:blipFill>
+                    <a:blip r:embed="rId12">
+                      <a:extLst>
+                        <a:ext uri="{28A0092B-C50C-407E-A947-70E740481C1C}">
+                          <a14:useLocalDpi xmlns:a14="http://schemas.microsoft.com/office/drawing/2010/main" val="0"/>
+                        </a:ext>
+                      </a:extLst>
+                    </a:blip>
+                    <a:stretch>
+                      <a:fillRect/>
+                    </a:stretch>
+                  </pic:blipFill>
+                  <pic:spPr>
+                    <a:xfrm>
+                      <a:off x="0" y="0"/>
+                      <a:ext cx="4608576" cy="3749040"/>
+                    </a:xfrm>
+                    <a:prstGeom prst="rect">
+                      <a:avLst/>
+                    </a:prstGeom>
+                  </pic:spPr>
+                </pic:pic>
+              </a:graphicData>
+            </a:graphic>
+          </wp:inline>
+        </w:drawing>
+      </w:r>
+    </w:p>
+    <w:p>
+      <w:pPr>
+        <w:pStyle w:val="Titre3"/>
+      </w:pPr>
+      <w:r>
+        <w:t>Chaussures</w:t>
+      </w:r>
+    </w:p>
+    <w:p>
+      <w:r>
+        <w:rPr>
+          <w:noProof/>
+          <w:lang w:eastAsia="fr-CH"/>
+        </w:rPr>
+        <w:drawing>
+          <wp:inline distT="0" distB="0" distL="0" distR="0">
+            <wp:extent cx="4576847" cy="3752491"/>
+            <wp:effectExtent l="0" t="0" r="0" b="635"/>
+            <wp:docPr id="11" name="Image 11"/>
+            <wp:cNvGraphicFramePr>
+              <a:graphicFrameLocks xmlns:a="http://schemas.openxmlformats.org/drawingml/2006/main" noChangeAspect="1"/>
+            </wp:cNvGraphicFramePr>
+            <a:graphic xmlns:a="http://schemas.openxmlformats.org/drawingml/2006/main">
+              <a:graphicData uri="http://schemas.openxmlformats.org/drawingml/2006/picture">
+                <pic:pic xmlns:pic="http://schemas.openxmlformats.org/drawingml/2006/picture">
+                  <pic:nvPicPr>
+                    <pic:cNvPr id="11" name="Chaussures.png"/>
+                    <pic:cNvPicPr/>
+                  </pic:nvPicPr>
+                  <pic:blipFill>
+                    <a:blip r:embed="rId13">
+                      <a:extLst>
+                        <a:ext uri="{28A0092B-C50C-407E-A947-70E740481C1C}">
+                          <a14:useLocalDpi xmlns:a14="http://schemas.microsoft.com/office/drawing/2010/main" val="0"/>
+                        </a:ext>
+                      </a:extLst>
+                    </a:blip>
+                    <a:stretch>
+                      <a:fillRect/>
+                    </a:stretch>
+                  </pic:blipFill>
+                  <pic:spPr>
+                    <a:xfrm>
+                      <a:off x="0" y="0"/>
+                      <a:ext cx="4588956" cy="3762419"/>
+                    </a:xfrm>
+                    <a:prstGeom prst="rect">
+                      <a:avLst/>
+                    </a:prstGeom>
+                  </pic:spPr>
+                </pic:pic>
+              </a:graphicData>
+            </a:graphic>
+          </wp:inline>
+        </w:drawing>
+      </w:r>
+    </w:p>
+    <w:p>
+      <w:pPr>
+        <w:pStyle w:val="Titre3"/>
+      </w:pPr>
+      <w:r>
+        <w:lastRenderedPageBreak/>
+        <w:t xml:space="preserve">Compte </w:t>
+      </w:r>
+    </w:p>
+    <w:p>
+      <w:r>
+        <w:rPr>
+          <w:noProof/>
+          <w:lang w:eastAsia="fr-CH"/>
+        </w:rPr>
+        <w:drawing>
+          <wp:inline distT="0" distB="0" distL="0" distR="0">
+            <wp:extent cx="4554747" cy="3746420"/>
+            <wp:effectExtent l="0" t="0" r="0" b="6985"/>
+            <wp:docPr id="12" name="Image 12"/>
+            <wp:cNvGraphicFramePr>
+              <a:graphicFrameLocks xmlns:a="http://schemas.openxmlformats.org/drawingml/2006/main" noChangeAspect="1"/>
+            </wp:cNvGraphicFramePr>
+            <a:graphic xmlns:a="http://schemas.openxmlformats.org/drawingml/2006/main">
+              <a:graphicData uri="http://schemas.openxmlformats.org/drawingml/2006/picture">
+                <pic:pic xmlns:pic="http://schemas.openxmlformats.org/drawingml/2006/picture">
+                  <pic:nvPicPr>
+                    <pic:cNvPr id="12" name="Compte.png"/>
+                    <pic:cNvPicPr/>
+                  </pic:nvPicPr>
+                  <pic:blipFill>
+                    <a:blip r:embed="rId14">
+                      <a:extLst>
+                        <a:ext uri="{28A0092B-C50C-407E-A947-70E740481C1C}">
+                          <a14:useLocalDpi xmlns:a14="http://schemas.microsoft.com/office/drawing/2010/main" val="0"/>
+                        </a:ext>
+                      </a:extLst>
+                    </a:blip>
+                    <a:stretch>
+                      <a:fillRect/>
+                    </a:stretch>
+                  </pic:blipFill>
+                  <pic:spPr>
+                    <a:xfrm>
+                      <a:off x="0" y="0"/>
+                      <a:ext cx="4565638" cy="3755378"/>
+                    </a:xfrm>
+                    <a:prstGeom prst="rect">
+                      <a:avLst/>
+                    </a:prstGeom>
+                  </pic:spPr>
+                </pic:pic>
+              </a:graphicData>
+            </a:graphic>
+          </wp:inline>
+        </w:drawing>
+      </w:r>
+    </w:p>
+    <w:p>
+      <w:pPr>
+        <w:pStyle w:val="Titre3"/>
+      </w:pPr>
+      <w:r>
+        <w:t>Commandes Retours</w:t>
+      </w:r>
+    </w:p>
+    <w:p>
+      <w:r>
+        <w:rPr>
+          <w:noProof/>
+          <w:lang w:eastAsia="fr-CH"/>
+        </w:rPr>
+        <w:drawing>
+          <wp:inline distT="0" distB="0" distL="0" distR="0">
+            <wp:extent cx="4666891" cy="3789792"/>
+            <wp:effectExtent l="0" t="0" r="635" b="1270"/>
+            <wp:docPr id="13" name="Image 13"/>
+            <wp:cNvGraphicFramePr>
+              <a:graphicFrameLocks xmlns:a="http://schemas.openxmlformats.org/drawingml/2006/main" noChangeAspect="1"/>
+            </wp:cNvGraphicFramePr>
+            <a:graphic xmlns:a="http://schemas.openxmlformats.org/drawingml/2006/main">
+              <a:graphicData uri="http://schemas.openxmlformats.org/drawingml/2006/picture">
+                <pic:pic xmlns:pic="http://schemas.openxmlformats.org/drawingml/2006/picture">
+                  <pic:nvPicPr>
+                    <pic:cNvPr id="13" name="CommandesRetours.png"/>
+                    <pic:cNvPicPr/>
+                  </pic:nvPicPr>
+                  <pic:blipFill>
+                    <a:blip r:embed="rId15">
+                      <a:extLst>
+                        <a:ext uri="{28A0092B-C50C-407E-A947-70E740481C1C}">
+                          <a14:useLocalDpi xmlns:a14="http://schemas.microsoft.com/office/drawing/2010/main" val="0"/>
+                        </a:ext>
+                      </a:extLst>
+                    </a:blip>
+                    <a:stretch>
+                      <a:fillRect/>
+                    </a:stretch>
+                  </pic:blipFill>
+                  <pic:spPr>
+                    <a:xfrm>
+                      <a:off x="0" y="0"/>
+                      <a:ext cx="4674346" cy="3795846"/>
+                    </a:xfrm>
+                    <a:prstGeom prst="rect">
+                      <a:avLst/>
+                    </a:prstGeom>
+                  </pic:spPr>
+                </pic:pic>
+              </a:graphicData>
+            </a:graphic>
+          </wp:inline>
+        </w:drawing>
+      </w:r>
+    </w:p>
+    <w:p>
+      <w:pPr>
+        <w:pStyle w:val="Titre3"/>
+      </w:pPr>
+      <w:r>
+        <w:lastRenderedPageBreak/>
+        <w:t xml:space="preserve">Donnée Personnelle </w:t>
+      </w:r>
+    </w:p>
+    <w:p>
+      <w:r>
+        <w:rPr>
+          <w:noProof/>
+          <w:lang w:eastAsia="fr-CH"/>
+        </w:rPr>
+        <w:drawing>
+          <wp:inline distT="0" distB="0" distL="0" distR="0">
+            <wp:extent cx="4477110" cy="3633210"/>
+            <wp:effectExtent l="0" t="0" r="0" b="5715"/>
+            <wp:docPr id="14" name="Image 14"/>
+            <wp:cNvGraphicFramePr>
+              <a:graphicFrameLocks xmlns:a="http://schemas.openxmlformats.org/drawingml/2006/main" noChangeAspect="1"/>
+            </wp:cNvGraphicFramePr>
+            <a:graphic xmlns:a="http://schemas.openxmlformats.org/drawingml/2006/main">
+              <a:graphicData uri="http://schemas.openxmlformats.org/drawingml/2006/picture">
+                <pic:pic xmlns:pic="http://schemas.openxmlformats.org/drawingml/2006/picture">
+                  <pic:nvPicPr>
+                    <pic:cNvPr id="14" name="DonnéePersonelle.png"/>
+                    <pic:cNvPicPr/>
+                  </pic:nvPicPr>
+                  <pic:blipFill>
+                    <a:blip r:embed="rId16">
+                      <a:extLst>
+                        <a:ext uri="{28A0092B-C50C-407E-A947-70E740481C1C}">
+                          <a14:useLocalDpi xmlns:a14="http://schemas.microsoft.com/office/drawing/2010/main" val="0"/>
+                        </a:ext>
+                      </a:extLst>
+                    </a:blip>
+                    <a:stretch>
+                      <a:fillRect/>
+                    </a:stretch>
+                  </pic:blipFill>
+                  <pic:spPr>
+                    <a:xfrm>
+                      <a:off x="0" y="0"/>
+                      <a:ext cx="4491889" cy="3645203"/>
+                    </a:xfrm>
+                    <a:prstGeom prst="rect">
+                      <a:avLst/>
+                    </a:prstGeom>
+                  </pic:spPr>
+                </pic:pic>
+              </a:graphicData>
+            </a:graphic>
+          </wp:inline>
+        </w:drawing>
+      </w:r>
+    </w:p>
+    <w:p>
+      <w:pPr>
+        <w:pStyle w:val="Titre3"/>
+      </w:pPr>
+      <w:r>
+        <w:t>Nouvelle adresse d’envoie</w:t>
+      </w:r>
+    </w:p>
+    <w:p>
+      <w:r>
+        <w:rPr>
+          <w:noProof/>
+          <w:lang w:eastAsia="fr-CH"/>
+        </w:rPr>
+        <w:drawing>
+          <wp:inline distT="0" distB="0" distL="0" distR="0">
+            <wp:extent cx="4701396" cy="3844759"/>
+            <wp:effectExtent l="0" t="0" r="4445" b="3810"/>
+            <wp:docPr id="15" name="Image 15"/>
+            <wp:cNvGraphicFramePr>
+              <a:graphicFrameLocks xmlns:a="http://schemas.openxmlformats.org/drawingml/2006/main" noChangeAspect="1"/>
+            </wp:cNvGraphicFramePr>
+            <a:graphic xmlns:a="http://schemas.openxmlformats.org/drawingml/2006/main">
+              <a:graphicData uri="http://schemas.openxmlformats.org/drawingml/2006/picture">
+                <pic:pic xmlns:pic="http://schemas.openxmlformats.org/drawingml/2006/picture">
+                  <pic:nvPicPr>
+                    <pic:cNvPr id="15" name="NouvelleAdresse.png"/>
+                    <pic:cNvPicPr/>
+                  </pic:nvPicPr>
+                  <pic:blipFill>
+                    <a:blip r:embed="rId17">
+                      <a:extLst>
+                        <a:ext uri="{28A0092B-C50C-407E-A947-70E740481C1C}">
+                          <a14:useLocalDpi xmlns:a14="http://schemas.microsoft.com/office/drawing/2010/main" val="0"/>
+                        </a:ext>
+                      </a:extLst>
+                    </a:blip>
+                    <a:stretch>
+                      <a:fillRect/>
+                    </a:stretch>
+                  </pic:blipFill>
+                  <pic:spPr>
+                    <a:xfrm>
+                      <a:off x="0" y="0"/>
+                      <a:ext cx="4704836" cy="3847572"/>
+                    </a:xfrm>
+                    <a:prstGeom prst="rect">
+                      <a:avLst/>
+                    </a:prstGeom>
+                  </pic:spPr>
+                </pic:pic>
+              </a:graphicData>
+            </a:graphic>
+          </wp:inline>
+        </w:drawing>
+      </w:r>
+    </w:p>
+    <w:p>
+      <w:pPr>
+        <w:pStyle w:val="Titre3"/>
+      </w:pPr>
+      <w:r>
+        <w:lastRenderedPageBreak/>
+        <w:t>Paramètre</w:t>
+      </w:r>
+    </w:p>
+    <w:p>
+      <w:r>
+        <w:rPr>
+          <w:noProof/>
+          <w:lang w:eastAsia="fr-CH"/>
+        </w:rPr>
+        <w:drawing>
+          <wp:inline distT="0" distB="0" distL="0" distR="0">
+            <wp:extent cx="4649638" cy="3806533"/>
+            <wp:effectExtent l="0" t="0" r="0" b="3810"/>
+            <wp:docPr id="16" name="Image 16"/>
+            <wp:cNvGraphicFramePr>
+              <a:graphicFrameLocks xmlns:a="http://schemas.openxmlformats.org/drawingml/2006/main" noChangeAspect="1"/>
+            </wp:cNvGraphicFramePr>
+            <a:graphic xmlns:a="http://schemas.openxmlformats.org/drawingml/2006/main">
+              <a:graphicData uri="http://schemas.openxmlformats.org/drawingml/2006/picture">
+                <pic:pic xmlns:pic="http://schemas.openxmlformats.org/drawingml/2006/picture">
+                  <pic:nvPicPr>
+                    <pic:cNvPr id="16" name="Parametre.png"/>
+                    <pic:cNvPicPr/>
+                  </pic:nvPicPr>
+                  <pic:blipFill>
+                    <a:blip r:embed="rId18">
+                      <a:extLst>
+                        <a:ext uri="{28A0092B-C50C-407E-A947-70E740481C1C}">
+                          <a14:useLocalDpi xmlns:a14="http://schemas.microsoft.com/office/drawing/2010/main" val="0"/>
+                        </a:ext>
+                      </a:extLst>
+                    </a:blip>
+                    <a:stretch>
+                      <a:fillRect/>
+                    </a:stretch>
+                  </pic:blipFill>
+                  <pic:spPr>
+                    <a:xfrm>
+                      <a:off x="0" y="0"/>
+                      <a:ext cx="4663338" cy="3817749"/>
+                    </a:xfrm>
+                    <a:prstGeom prst="rect">
+                      <a:avLst/>
+                    </a:prstGeom>
+                  </pic:spPr>
+                </pic:pic>
+              </a:graphicData>
+            </a:graphic>
+          </wp:inline>
+        </w:drawing>
+      </w:r>
+    </w:p>
+    <w:p>
+      <w:pPr>
+        <w:pStyle w:val="Titre3"/>
+      </w:pPr>
+      <w:r>
+        <w:t>Connexion</w:t>
+      </w:r>
+    </w:p>
+    <w:p>
+      <w:r>
+        <w:rPr>
+          <w:noProof/>
+          <w:lang w:eastAsia="fr-CH"/>
+        </w:rPr>
+        <w:drawing>
+          <wp:inline distT="0" distB="0" distL="0" distR="0">
+            <wp:extent cx="4632569" cy="3795623"/>
+            <wp:effectExtent l="0" t="0" r="0" b="0"/>
+            <wp:docPr id="17" name="Image 17"/>
+            <wp:cNvGraphicFramePr>
+              <a:graphicFrameLocks xmlns:a="http://schemas.openxmlformats.org/drawingml/2006/main" noChangeAspect="1"/>
+            </wp:cNvGraphicFramePr>
+            <a:graphic xmlns:a="http://schemas.openxmlformats.org/drawingml/2006/main">
+              <a:graphicData uri="http://schemas.openxmlformats.org/drawingml/2006/picture">
+                <pic:pic xmlns:pic="http://schemas.openxmlformats.org/drawingml/2006/picture">
+                  <pic:nvPicPr>
+                    <pic:cNvPr id="17" name="Connexion.png"/>
+                    <pic:cNvPicPr/>
+                  </pic:nvPicPr>
+                  <pic:blipFill>
+                    <a:blip r:embed="rId19">
+                      <a:extLst>
+                        <a:ext uri="{28A0092B-C50C-407E-A947-70E740481C1C}">
+                          <a14:useLocalDpi xmlns:a14="http://schemas.microsoft.com/office/drawing/2010/main" val="0"/>
+                        </a:ext>
+                      </a:extLst>
+                    </a:blip>
+                    <a:stretch>
+                      <a:fillRect/>
+                    </a:stretch>
+                  </pic:blipFill>
+                  <pic:spPr>
+                    <a:xfrm>
+                      <a:off x="0" y="0"/>
+                      <a:ext cx="4637099" cy="3799334"/>
+                    </a:xfrm>
+                    <a:prstGeom prst="rect">
+                      <a:avLst/>
+                    </a:prstGeom>
+                  </pic:spPr>
+                </pic:pic>
+              </a:graphicData>
+            </a:graphic>
+          </wp:inline>
+        </w:drawing>
+      </w:r>
+    </w:p>
+    <w:p>
+      <w:pPr>
+        <w:pStyle w:val="Titre3"/>
+      </w:pPr>
+      <w:r>
+        <w:lastRenderedPageBreak/>
+        <w:t>Nouveau nom d’utilisateur</w:t>
+      </w:r>
+    </w:p>
+    <w:p>
+      <w:r>
+        <w:rPr>
+          <w:noProof/>
+          <w:lang w:eastAsia="fr-CH"/>
+        </w:rPr>
+        <w:drawing>
+          <wp:inline distT="0" distB="0" distL="0" distR="0">
+            <wp:extent cx="4641011" cy="3768776"/>
+            <wp:effectExtent l="0" t="0" r="7620" b="3175"/>
+            <wp:docPr id="18" name="Image 18"/>
+            <wp:cNvGraphicFramePr>
+              <a:graphicFrameLocks xmlns:a="http://schemas.openxmlformats.org/drawingml/2006/main" noChangeAspect="1"/>
+            </wp:cNvGraphicFramePr>
+            <a:graphic xmlns:a="http://schemas.openxmlformats.org/drawingml/2006/main">
+              <a:graphicData uri="http://schemas.openxmlformats.org/drawingml/2006/picture">
+                <pic:pic xmlns:pic="http://schemas.openxmlformats.org/drawingml/2006/picture">
+                  <pic:nvPicPr>
+                    <pic:cNvPr id="18" name="NouveauNomUtilisateur.png"/>
+                    <pic:cNvPicPr/>
+                  </pic:nvPicPr>
+                  <pic:blipFill>
+                    <a:blip r:embed="rId20">
+                      <a:extLst>
+                        <a:ext uri="{28A0092B-C50C-407E-A947-70E740481C1C}">
+                          <a14:useLocalDpi xmlns:a14="http://schemas.microsoft.com/office/drawing/2010/main" val="0"/>
+                        </a:ext>
+                      </a:extLst>
+                    </a:blip>
+                    <a:stretch>
+                      <a:fillRect/>
+                    </a:stretch>
+                  </pic:blipFill>
+                  <pic:spPr>
+                    <a:xfrm>
+                      <a:off x="0" y="0"/>
+                      <a:ext cx="4654019" cy="3779339"/>
+                    </a:xfrm>
+                    <a:prstGeom prst="rect">
+                      <a:avLst/>
+                    </a:prstGeom>
+                  </pic:spPr>
+                </pic:pic>
+              </a:graphicData>
+            </a:graphic>
+          </wp:inline>
+        </w:drawing>
+      </w:r>
+    </w:p>
+    <w:p>
+      <w:pPr>
+        <w:pStyle w:val="Titre3"/>
+      </w:pPr>
+      <w:r>
+        <w:t>Mot de passe oublier</w:t>
+      </w:r>
+    </w:p>
+    <w:p>
+      <w:r>
+        <w:rPr>
+          <w:noProof/>
+          <w:lang w:eastAsia="fr-CH"/>
+        </w:rPr>
+        <w:drawing>
+          <wp:inline distT="0" distB="0" distL="0" distR="0">
+            <wp:extent cx="4718649" cy="3844305"/>
+            <wp:effectExtent l="0" t="0" r="6350" b="3810"/>
+            <wp:docPr id="20" name="Image 20"/>
+            <wp:cNvGraphicFramePr>
+              <a:graphicFrameLocks xmlns:a="http://schemas.openxmlformats.org/drawingml/2006/main" noChangeAspect="1"/>
+            </wp:cNvGraphicFramePr>
+            <a:graphic xmlns:a="http://schemas.openxmlformats.org/drawingml/2006/main">
+              <a:graphicData uri="http://schemas.openxmlformats.org/drawingml/2006/picture">
+                <pic:pic xmlns:pic="http://schemas.openxmlformats.org/drawingml/2006/picture">
+                  <pic:nvPicPr>
+                    <pic:cNvPr id="20" name="MotDePasseOublié.png"/>
+                    <pic:cNvPicPr/>
+                  </pic:nvPicPr>
+                  <pic:blipFill>
+                    <a:blip r:embed="rId21">
+                      <a:extLst>
+                        <a:ext uri="{28A0092B-C50C-407E-A947-70E740481C1C}">
+                          <a14:useLocalDpi xmlns:a14="http://schemas.microsoft.com/office/drawing/2010/main" val="0"/>
+                        </a:ext>
+                      </a:extLst>
+                    </a:blip>
+                    <a:stretch>
+                      <a:fillRect/>
+                    </a:stretch>
+                  </pic:blipFill>
+                  <pic:spPr>
+                    <a:xfrm>
+                      <a:off x="0" y="0"/>
+                      <a:ext cx="4723680" cy="3848403"/>
+                    </a:xfrm>
+                    <a:prstGeom prst="rect">
+                      <a:avLst/>
+                    </a:prstGeom>
+                  </pic:spPr>
+                </pic:pic>
+              </a:graphicData>
+            </a:graphic>
+          </wp:inline>
+        </w:drawing>
+      </w:r>
+    </w:p>
+    <w:p>
+      <w:pPr>
+        <w:pStyle w:val="Titre3"/>
+        <w:rPr>
+          <w:noProof/>
+          <w:lang w:eastAsia="fr-CH"/>
+        </w:rPr>
+      </w:pPr>
+      <w:r>
+        <w:rPr>
+          <w:noProof/>
+          <w:lang w:eastAsia="fr-CH"/>
+        </w:rPr>
+        <w:lastRenderedPageBreak/>
+        <w:t>Inscription</w:t>
+      </w:r>
+    </w:p>
+    <w:p>
+      <w:pPr>
+        <w:rPr>
+          <w:lang w:eastAsia="fr-CH"/>
+        </w:rPr>
+      </w:pPr>
+      <w:r>
+        <w:rPr>
+          <w:noProof/>
+          <w:lang w:eastAsia="fr-CH"/>
+        </w:rPr>
+        <w:drawing>
+          <wp:inline distT="0" distB="0" distL="0" distR="0">
+            <wp:extent cx="4494362" cy="3658604"/>
+            <wp:effectExtent l="0" t="0" r="1905" b="0"/>
+            <wp:docPr id="21" name="Image 21"/>
+            <wp:cNvGraphicFramePr>
+              <a:graphicFrameLocks xmlns:a="http://schemas.openxmlformats.org/drawingml/2006/main" noChangeAspect="1"/>
+            </wp:cNvGraphicFramePr>
+            <a:graphic xmlns:a="http://schemas.openxmlformats.org/drawingml/2006/main">
+              <a:graphicData uri="http://schemas.openxmlformats.org/drawingml/2006/picture">
+                <pic:pic xmlns:pic="http://schemas.openxmlformats.org/drawingml/2006/picture">
+                  <pic:nvPicPr>
+                    <pic:cNvPr id="21" name="Inscription.png"/>
+                    <pic:cNvPicPr/>
+                  </pic:nvPicPr>
+                  <pic:blipFill>
+                    <a:blip r:embed="rId22">
+                      <a:extLst>
+                        <a:ext uri="{28A0092B-C50C-407E-A947-70E740481C1C}">
+                          <a14:useLocalDpi xmlns:a14="http://schemas.microsoft.com/office/drawing/2010/main" val="0"/>
+                        </a:ext>
+                      </a:extLst>
+                    </a:blip>
+                    <a:stretch>
+                      <a:fillRect/>
+                    </a:stretch>
+                  </pic:blipFill>
+                  <pic:spPr>
+                    <a:xfrm>
+                      <a:off x="0" y="0"/>
+                      <a:ext cx="4514942" cy="3675357"/>
+                    </a:xfrm>
+                    <a:prstGeom prst="rect">
+                      <a:avLst/>
+                    </a:prstGeom>
+                  </pic:spPr>
+                </pic:pic>
+              </a:graphicData>
+            </a:graphic>
+          </wp:inline>
+        </w:drawing>
+      </w:r>
+    </w:p>
+    <w:p>
+      <w:pPr>
+        <w:pStyle w:val="Titre3"/>
+        <w:rPr>
+          <w:lang w:eastAsia="fr-CH"/>
+        </w:rPr>
+      </w:pPr>
+      <w:r>
+        <w:rPr>
+          <w:lang w:eastAsia="fr-CH"/>
+        </w:rPr>
+        <w:t>Panier</w:t>
+      </w:r>
+    </w:p>
+    <w:p>
+      <w:pPr>
+        <w:rPr>
+          <w:lang w:eastAsia="fr-CH"/>
+        </w:rPr>
+      </w:pPr>
+      <w:r>
+        <w:rPr>
+          <w:noProof/>
+          <w:lang w:eastAsia="fr-CH"/>
+        </w:rPr>
+        <w:drawing>
+          <wp:inline distT="0" distB="0" distL="0" distR="0">
+            <wp:extent cx="4684144" cy="3822907"/>
+            <wp:effectExtent l="0" t="0" r="2540" b="6350"/>
+            <wp:docPr id="22" name="Image 22"/>
+            <wp:cNvGraphicFramePr>
+              <a:graphicFrameLocks xmlns:a="http://schemas.openxmlformats.org/drawingml/2006/main" noChangeAspect="1"/>
+            </wp:cNvGraphicFramePr>
+            <a:graphic xmlns:a="http://schemas.openxmlformats.org/drawingml/2006/main">
+              <a:graphicData uri="http://schemas.openxmlformats.org/drawingml/2006/picture">
+                <pic:pic xmlns:pic="http://schemas.openxmlformats.org/drawingml/2006/picture">
+                  <pic:nvPicPr>
+                    <pic:cNvPr id="22" name="Panier.png"/>
+                    <pic:cNvPicPr/>
+                  </pic:nvPicPr>
+                  <pic:blipFill>
+                    <a:blip r:embed="rId23">
+                      <a:extLst>
+                        <a:ext uri="{28A0092B-C50C-407E-A947-70E740481C1C}">
+                          <a14:useLocalDpi xmlns:a14="http://schemas.microsoft.com/office/drawing/2010/main" val="0"/>
+                        </a:ext>
+                      </a:extLst>
+                    </a:blip>
+                    <a:stretch>
+                      <a:fillRect/>
+                    </a:stretch>
+                  </pic:blipFill>
+                  <pic:spPr>
+                    <a:xfrm>
+                      <a:off x="0" y="0"/>
+                      <a:ext cx="4701304" cy="3836912"/>
+                    </a:xfrm>
+                    <a:prstGeom prst="rect">
+                      <a:avLst/>
+                    </a:prstGeom>
+                  </pic:spPr>
+                </pic:pic>
+              </a:graphicData>
+            </a:graphic>
+          </wp:inline>
+        </w:drawing>
+      </w:r>
+    </w:p>
+    <w:p>
+      <w:pPr>
+        <w:pStyle w:val="Titre3"/>
+      </w:pPr>
+      <w:r>
+        <w:lastRenderedPageBreak/>
+        <w:t xml:space="preserve">Paiement Carte Bancaire </w:t>
+      </w:r>
+    </w:p>
+    <w:p>
+      <w:r>
+        <w:rPr>
+          <w:noProof/>
+          <w:lang w:eastAsia="fr-CH"/>
+        </w:rPr>
+        <w:drawing>
+          <wp:inline distT="0" distB="0" distL="0" distR="0">
+            <wp:extent cx="4537495" cy="3662707"/>
+            <wp:effectExtent l="0" t="0" r="0" b="0"/>
+            <wp:docPr id="8" name="Image 8"/>
+            <wp:cNvGraphicFramePr>
+              <a:graphicFrameLocks xmlns:a="http://schemas.openxmlformats.org/drawingml/2006/main" noChangeAspect="1"/>
+            </wp:cNvGraphicFramePr>
+            <a:graphic xmlns:a="http://schemas.openxmlformats.org/drawingml/2006/main">
+              <a:graphicData uri="http://schemas.openxmlformats.org/drawingml/2006/picture">
+                <pic:pic xmlns:pic="http://schemas.openxmlformats.org/drawingml/2006/picture">
+                  <pic:nvPicPr>
+                    <pic:cNvPr id="8" name="CarteBancaire.png"/>
+                    <pic:cNvPicPr/>
+                  </pic:nvPicPr>
+                  <pic:blipFill>
+                    <a:blip r:embed="rId24">
+                      <a:extLst>
+                        <a:ext uri="{28A0092B-C50C-407E-A947-70E740481C1C}">
+                          <a14:useLocalDpi xmlns:a14="http://schemas.microsoft.com/office/drawing/2010/main" val="0"/>
+                        </a:ext>
+                      </a:extLst>
+                    </a:blip>
+                    <a:stretch>
+                      <a:fillRect/>
+                    </a:stretch>
+                  </pic:blipFill>
+                  <pic:spPr>
+                    <a:xfrm>
+                      <a:off x="0" y="0"/>
+                      <a:ext cx="4542733" cy="3666936"/>
+                    </a:xfrm>
+                    <a:prstGeom prst="rect">
+                      <a:avLst/>
+                    </a:prstGeom>
+                  </pic:spPr>
+                </pic:pic>
+              </a:graphicData>
+            </a:graphic>
+          </wp:inline>
+        </w:drawing>
+      </w:r>
+    </w:p>
+    <w:p>
+      <w:pPr>
+        <w:pStyle w:val="Titre3"/>
+      </w:pPr>
+      <w:r>
+        <w:t xml:space="preserve">Liste de souhait </w:t>
+      </w:r>
+    </w:p>
+    <w:p>
+      <w:r>
+        <w:rPr>
+          <w:noProof/>
+          <w:lang w:eastAsia="fr-CH"/>
+        </w:rPr>
+        <w:drawing>
+          <wp:inline distT="0" distB="0" distL="0" distR="0">
+            <wp:extent cx="4908430" cy="4022727"/>
+            <wp:effectExtent l="0" t="0" r="6985" b="0"/>
+            <wp:docPr id="23" name="Image 23"/>
+            <wp:cNvGraphicFramePr>
+              <a:graphicFrameLocks xmlns:a="http://schemas.openxmlformats.org/drawingml/2006/main" noChangeAspect="1"/>
+            </wp:cNvGraphicFramePr>
+            <a:graphic xmlns:a="http://schemas.openxmlformats.org/drawingml/2006/main">
+              <a:graphicData uri="http://schemas.openxmlformats.org/drawingml/2006/picture">
+                <pic:pic xmlns:pic="http://schemas.openxmlformats.org/drawingml/2006/picture">
+                  <pic:nvPicPr>
+                    <pic:cNvPr id="23" name="ListesSouhaits.png"/>
+                    <pic:cNvPicPr/>
+                  </pic:nvPicPr>
+                  <pic:blipFill>
+                    <a:blip r:embed="rId25">
+                      <a:extLst>
+                        <a:ext uri="{28A0092B-C50C-407E-A947-70E740481C1C}">
+                          <a14:useLocalDpi xmlns:a14="http://schemas.microsoft.com/office/drawing/2010/main" val="0"/>
+                        </a:ext>
+                      </a:extLst>
+                    </a:blip>
+                    <a:stretch>
+                      <a:fillRect/>
+                    </a:stretch>
+                  </pic:blipFill>
+                  <pic:spPr>
+                    <a:xfrm>
+                      <a:off x="0" y="0"/>
+                      <a:ext cx="4917574" cy="4030221"/>
+                    </a:xfrm>
+                    <a:prstGeom prst="rect">
+                      <a:avLst/>
+                    </a:prstGeom>
+                  </pic:spPr>
+                </pic:pic>
+              </a:graphicData>
+            </a:graphic>
+          </wp:inline>
+        </w:drawing>
+      </w:r>
+    </w:p>
+    <w:p>
+      <w:pPr>
+        <w:pStyle w:val="Titre3"/>
+      </w:pPr>
+      <w:r>
+        <w:lastRenderedPageBreak/>
+        <w:t>Page marque : Nike</w:t>
+      </w:r>
+    </w:p>
+    <w:p>
+      <w:r>
+        <w:rPr>
+          <w:noProof/>
+          <w:lang w:eastAsia="fr-CH"/>
+        </w:rPr>
+        <w:drawing>
+          <wp:inline distT="0" distB="0" distL="0" distR="0">
+            <wp:extent cx="4511615" cy="3674142"/>
+            <wp:effectExtent l="0" t="0" r="3810" b="2540"/>
+            <wp:docPr id="24" name="Image 24"/>
+            <wp:cNvGraphicFramePr>
+              <a:graphicFrameLocks xmlns:a="http://schemas.openxmlformats.org/drawingml/2006/main" noChangeAspect="1"/>
+            </wp:cNvGraphicFramePr>
+            <a:graphic xmlns:a="http://schemas.openxmlformats.org/drawingml/2006/main">
+              <a:graphicData uri="http://schemas.openxmlformats.org/drawingml/2006/picture">
+                <pic:pic xmlns:pic="http://schemas.openxmlformats.org/drawingml/2006/picture">
+                  <pic:nvPicPr>
+                    <pic:cNvPr id="24" name="PageNike.png"/>
+                    <pic:cNvPicPr/>
+                  </pic:nvPicPr>
+                  <pic:blipFill>
+                    <a:blip r:embed="rId26">
+                      <a:extLst>
+                        <a:ext uri="{28A0092B-C50C-407E-A947-70E740481C1C}">
+                          <a14:useLocalDpi xmlns:a14="http://schemas.microsoft.com/office/drawing/2010/main" val="0"/>
+                        </a:ext>
+                      </a:extLst>
+                    </a:blip>
+                    <a:stretch>
+                      <a:fillRect/>
+                    </a:stretch>
+                  </pic:blipFill>
+                  <pic:spPr>
+                    <a:xfrm>
+                      <a:off x="0" y="0"/>
+                      <a:ext cx="4522447" cy="3682964"/>
+                    </a:xfrm>
+                    <a:prstGeom prst="rect">
+                      <a:avLst/>
+                    </a:prstGeom>
+                  </pic:spPr>
+                </pic:pic>
+              </a:graphicData>
+            </a:graphic>
+          </wp:inline>
+        </w:drawing>
+      </w:r>
+    </w:p>
+    <w:p>
+      <w:pPr>
+        <w:pStyle w:val="Titre3"/>
+      </w:pPr>
+      <w:r>
+        <w:t>Page marque : Adidas</w:t>
+      </w:r>
+    </w:p>
+    <w:p>
+      <w:r>
+        <w:rPr>
+          <w:noProof/>
+          <w:lang w:eastAsia="fr-CH"/>
+        </w:rPr>
+        <w:drawing>
+          <wp:inline distT="0" distB="0" distL="0" distR="0">
+            <wp:extent cx="4787661" cy="3907390"/>
+            <wp:effectExtent l="0" t="0" r="0" b="0"/>
+            <wp:docPr id="25" name="Image 25"/>
+            <wp:cNvGraphicFramePr>
+              <a:graphicFrameLocks xmlns:a="http://schemas.openxmlformats.org/drawingml/2006/main" noChangeAspect="1"/>
+            </wp:cNvGraphicFramePr>
+            <a:graphic xmlns:a="http://schemas.openxmlformats.org/drawingml/2006/main">
+              <a:graphicData uri="http://schemas.openxmlformats.org/drawingml/2006/picture">
+                <pic:pic xmlns:pic="http://schemas.openxmlformats.org/drawingml/2006/picture">
+                  <pic:nvPicPr>
+                    <pic:cNvPr id="25" name="PageAdidas.png"/>
+                    <pic:cNvPicPr/>
+                  </pic:nvPicPr>
+                  <pic:blipFill>
+                    <a:blip r:embed="rId27">
+                      <a:extLst>
+                        <a:ext uri="{28A0092B-C50C-407E-A947-70E740481C1C}">
+                          <a14:useLocalDpi xmlns:a14="http://schemas.microsoft.com/office/drawing/2010/main" val="0"/>
+                        </a:ext>
+                      </a:extLst>
+                    </a:blip>
+                    <a:stretch>
+                      <a:fillRect/>
+                    </a:stretch>
+                  </pic:blipFill>
+                  <pic:spPr>
+                    <a:xfrm>
+                      <a:off x="0" y="0"/>
+                      <a:ext cx="4798203" cy="3915994"/>
+                    </a:xfrm>
+                    <a:prstGeom prst="rect">
+                      <a:avLst/>
+                    </a:prstGeom>
+                  </pic:spPr>
+                </pic:pic>
+              </a:graphicData>
+            </a:graphic>
+          </wp:inline>
+        </w:drawing>
+      </w:r>
+    </w:p>
+    <w:p>
+      <w:pPr>
+        <w:pStyle w:val="Titre3"/>
+      </w:pPr>
+      <w:r>
+        <w:lastRenderedPageBreak/>
+        <w:t>Page marque : New Balance</w:t>
+      </w:r>
+    </w:p>
+    <w:p>
+      <w:r>
+        <w:rPr>
+          <w:noProof/>
+          <w:lang w:eastAsia="fr-CH"/>
+        </w:rPr>
+        <w:drawing>
+          <wp:inline distT="0" distB="0" distL="0" distR="0">
+            <wp:extent cx="4433978" cy="3600165"/>
+            <wp:effectExtent l="0" t="0" r="5080" b="635"/>
+            <wp:docPr id="26" name="Image 26"/>
+            <wp:cNvGraphicFramePr>
+              <a:graphicFrameLocks xmlns:a="http://schemas.openxmlformats.org/drawingml/2006/main" noChangeAspect="1"/>
+            </wp:cNvGraphicFramePr>
+            <a:graphic xmlns:a="http://schemas.openxmlformats.org/drawingml/2006/main">
+              <a:graphicData uri="http://schemas.openxmlformats.org/drawingml/2006/picture">
+                <pic:pic xmlns:pic="http://schemas.openxmlformats.org/drawingml/2006/picture">
+                  <pic:nvPicPr>
+                    <pic:cNvPr id="26" name="PageNewBalance.png"/>
+                    <pic:cNvPicPr/>
+                  </pic:nvPicPr>
+                  <pic:blipFill>
+                    <a:blip r:embed="rId28">
+                      <a:extLst>
+                        <a:ext uri="{28A0092B-C50C-407E-A947-70E740481C1C}">
+                          <a14:useLocalDpi xmlns:a14="http://schemas.microsoft.com/office/drawing/2010/main" val="0"/>
+                        </a:ext>
+                      </a:extLst>
+                    </a:blip>
+                    <a:stretch>
+                      <a:fillRect/>
+                    </a:stretch>
+                  </pic:blipFill>
+                  <pic:spPr>
+                    <a:xfrm>
+                      <a:off x="0" y="0"/>
+                      <a:ext cx="4452993" cy="3615605"/>
+                    </a:xfrm>
+                    <a:prstGeom prst="rect">
+                      <a:avLst/>
+                    </a:prstGeom>
+                  </pic:spPr>
+                </pic:pic>
+              </a:graphicData>
+            </a:graphic>
+          </wp:inline>
+        </w:drawing>
+      </w:r>
+    </w:p>
+    <w:p>
+      <w:pPr>
+        <w:pStyle w:val="Titre3"/>
+      </w:pPr>
+      <w:r>
+        <w:t>Page marque : Jordan</w:t>
+      </w:r>
+    </w:p>
+    <w:p>
+      <w:r>
+        <w:rPr>
+          <w:noProof/>
+          <w:lang w:eastAsia="fr-CH"/>
+        </w:rPr>
+        <w:drawing>
+          <wp:inline distT="0" distB="0" distL="0" distR="0">
+            <wp:extent cx="4770408" cy="3900146"/>
+            <wp:effectExtent l="0" t="0" r="0" b="5715"/>
+            <wp:docPr id="27" name="Image 27"/>
+            <wp:cNvGraphicFramePr>
+              <a:graphicFrameLocks xmlns:a="http://schemas.openxmlformats.org/drawingml/2006/main" noChangeAspect="1"/>
+            </wp:cNvGraphicFramePr>
+            <a:graphic xmlns:a="http://schemas.openxmlformats.org/drawingml/2006/main">
+              <a:graphicData uri="http://schemas.openxmlformats.org/drawingml/2006/picture">
+                <pic:pic xmlns:pic="http://schemas.openxmlformats.org/drawingml/2006/picture">
+                  <pic:nvPicPr>
+                    <pic:cNvPr id="27" name="PageJordan.png"/>
+                    <pic:cNvPicPr/>
+                  </pic:nvPicPr>
+                  <pic:blipFill>
+                    <a:blip r:embed="rId29">
+                      <a:extLst>
+                        <a:ext uri="{28A0092B-C50C-407E-A947-70E740481C1C}">
+                          <a14:useLocalDpi xmlns:a14="http://schemas.microsoft.com/office/drawing/2010/main" val="0"/>
+                        </a:ext>
+                      </a:extLst>
+                    </a:blip>
+                    <a:stretch>
+                      <a:fillRect/>
+                    </a:stretch>
+                  </pic:blipFill>
+                  <pic:spPr>
+                    <a:xfrm>
+                      <a:off x="0" y="0"/>
+                      <a:ext cx="4777427" cy="3905885"/>
+                    </a:xfrm>
+                    <a:prstGeom prst="rect">
+                      <a:avLst/>
+                    </a:prstGeom>
+                  </pic:spPr>
+                </pic:pic>
+              </a:graphicData>
+            </a:graphic>
+          </wp:inline>
+        </w:drawing>
+      </w:r>
+    </w:p>
+    <w:p>
+      <w:pPr>
+        <w:pStyle w:val="Titre3"/>
+      </w:pPr>
+      <w:r>
+        <w:lastRenderedPageBreak/>
+        <w:t xml:space="preserve">Page marque </w:t>
+      </w:r>
+      <w:proofErr w:type="spellStart"/>
+      <w:r>
+        <w:t>Yeezy</w:t>
+      </w:r>
+      <w:proofErr w:type="spellEnd"/>
+    </w:p>
+    <w:p>
       <w:bookmarkStart w:id="16" w:name="_GoBack"/>
+      <w:r>
+        <w:rPr>
+          <w:noProof/>
+          <w:lang w:eastAsia="fr-CH"/>
+        </w:rPr>
+        <w:drawing>
+          <wp:inline distT="0" distB="0" distL="0" distR="0">
+            <wp:extent cx="5098211" cy="4154661"/>
+            <wp:effectExtent l="0" t="0" r="7620" b="0"/>
+            <wp:docPr id="28" name="Image 28"/>
+            <wp:cNvGraphicFramePr>
+              <a:graphicFrameLocks xmlns:a="http://schemas.openxmlformats.org/drawingml/2006/main" noChangeAspect="1"/>
+            </wp:cNvGraphicFramePr>
+            <a:graphic xmlns:a="http://schemas.openxmlformats.org/drawingml/2006/main">
+              <a:graphicData uri="http://schemas.openxmlformats.org/drawingml/2006/picture">
+                <pic:pic xmlns:pic="http://schemas.openxmlformats.org/drawingml/2006/picture">
+                  <pic:nvPicPr>
+                    <pic:cNvPr id="28" name="PageYeezy.png"/>
+                    <pic:cNvPicPr/>
+                  </pic:nvPicPr>
+                  <pic:blipFill>
+                    <a:blip r:embed="rId30">
+                      <a:extLst>
+                        <a:ext uri="{28A0092B-C50C-407E-A947-70E740481C1C}">
+                          <a14:useLocalDpi xmlns:a14="http://schemas.microsoft.com/office/drawing/2010/main" val="0"/>
+                        </a:ext>
+                      </a:extLst>
+                    </a:blip>
+                    <a:stretch>
+                      <a:fillRect/>
+                    </a:stretch>
+                  </pic:blipFill>
+                  <pic:spPr>
+                    <a:xfrm>
+                      <a:off x="0" y="0"/>
+                      <a:ext cx="5105459" cy="4160568"/>
+                    </a:xfrm>
+                    <a:prstGeom prst="rect">
+                      <a:avLst/>
+                    </a:prstGeom>
+                  </pic:spPr>
+                </pic:pic>
+              </a:graphicData>
+            </a:graphic>
+          </wp:inline>
+        </w:drawing>
+      </w:r>
       <w:bookmarkEnd w:id="16"/>
-      <w:r>
-        <w:t>.</w:t>
-      </w:r>
-      <w:proofErr w:type="gramEnd"/>
-    </w:p>
-    <w:p/>
-    <w:p/>
-    <w:p>
-      <w:pPr>
-        <w:spacing w:before="0"/>
-      </w:pPr>
-      <w:r>
-        <w:br w:type="page"/>
-      </w:r>
-    </w:p>
-    <w:p/>
+    </w:p>
     <w:p>
       <w:pPr>
         <w:pStyle w:val="Titre1"/>
@@ -3638,7 +4820,7 @@
                           <pic:cNvPicPr/>
                         </pic:nvPicPr>
                         <pic:blipFill>
-                          <a:blip r:embed="rId11" cstate="print">
+                          <a:blip r:embed="rId31" cstate="print">
                             <a:extLst>
                               <a:ext uri="{28A0092B-C50C-407E-A947-70E740481C1C}">
                                 <a14:useLocalDpi xmlns:a14="http://schemas.microsoft.com/office/drawing/2010/main" val="0"/>
@@ -3729,7 +4911,7 @@
                           <pic:cNvPicPr/>
                         </pic:nvPicPr>
                         <pic:blipFill>
-                          <a:blip r:embed="rId12" cstate="print">
+                          <a:blip r:embed="rId32" cstate="print">
                             <a:extLst>
                               <a:ext uri="{28A0092B-C50C-407E-A947-70E740481C1C}">
                                 <a14:useLocalDpi xmlns:a14="http://schemas.microsoft.com/office/drawing/2010/main" val="0"/>
@@ -3806,7 +4988,7 @@
                     <pic:cNvPicPr/>
                   </pic:nvPicPr>
                   <pic:blipFill>
-                    <a:blip r:embed="rId13" cstate="print">
+                    <a:blip r:embed="rId33" cstate="print">
                       <a:extLst>
                         <a:ext uri="{28A0092B-C50C-407E-A947-70E740481C1C}">
                           <a14:useLocalDpi xmlns:a14="http://schemas.microsoft.com/office/drawing/2010/main" val="0"/>
@@ -3910,21 +5092,16 @@
         <w:tab/>
       </w:r>
     </w:p>
-    <w:p/>
     <w:p>
       <w:pPr>
         <w:tabs>
           <w:tab w:val="left" w:pos="3840"/>
         </w:tabs>
       </w:pPr>
-      <w:r>
-        <w:lastRenderedPageBreak/>
-        <w:tab/>
-      </w:r>
     </w:p>
     <w:sectPr>
-      <w:headerReference w:type="default" r:id="rId14"/>
-      <w:footerReference w:type="default" r:id="rId15"/>
+      <w:headerReference w:type="default" r:id="rId34"/>
+      <w:footerReference w:type="default" r:id="rId35"/>
       <w:pgSz w:w="11906" w:h="16838"/>
       <w:pgMar w:top="1417" w:right="1417" w:bottom="1417" w:left="1417" w:header="708" w:footer="708" w:gutter="0"/>
       <w:pgBorders w:display="firstPage" w:offsetFrom="page">
@@ -4000,7 +5177,7 @@
         <w:sz w:val="22"/>
         <w:lang w:val="fr-FR"/>
       </w:rPr>
-      <w:t>7</w:t>
+      <w:t>18</w:t>
     </w:r>
     <w:r>
       <w:rPr>
@@ -4039,7 +5216,7 @@
         <w:sz w:val="22"/>
         <w:lang w:val="fr-FR"/>
       </w:rPr>
-      <w:t>10</w:t>
+      <w:t>19</w:t>
     </w:r>
     <w:r>
       <w:rPr>
@@ -4082,7 +5259,7 @@
         <w:noProof/>
         <w:sz w:val="22"/>
       </w:rPr>
-      <w:t>07.02.2023</w:t>
+      <w:t>09.02.2023</w:t>
     </w:r>
     <w:r>
       <w:rPr>
@@ -7747,7 +8924,7 @@
 </file>
 
 <file path=customXml/itemProps1.xml><?xml version="1.0" encoding="utf-8"?>
-<ds:datastoreItem xmlns:ds="http://schemas.openxmlformats.org/officeDocument/2006/customXml" ds:itemID="{6577B3E5-B5F8-46B7-BA1F-1F48B811F516}">
+<ds:datastoreItem xmlns:ds="http://schemas.openxmlformats.org/officeDocument/2006/customXml" ds:itemID="{B7929FA7-451B-4F04-AB72-435A4F77E18F}">
   <ds:schemaRefs>
     <ds:schemaRef ds:uri="http://schemas.openxmlformats.org/officeDocument/2006/bibliography"/>
   </ds:schemaRefs>

</xml_diff>

<commit_message>
Mise à jour du Dossier de Projet
Mise à jour du Dossier de Projet avec l'ajout des zoning.
</commit_message>
<xml_diff>
--- a/Documentation/DossierDeProjet_DMS.docx
+++ b/Documentation/DossierDeProjet_DMS.docx
@@ -4326,7 +4326,6 @@
       <w:proofErr w:type="spellEnd"/>
     </w:p>
     <w:p>
-      <w:bookmarkStart w:id="16" w:name="_GoBack"/>
       <w:r>
         <w:rPr>
           <w:noProof/>
@@ -4334,8 +4333,8 @@
         </w:rPr>
         <w:drawing>
           <wp:inline distT="0" distB="0" distL="0" distR="0">
-            <wp:extent cx="5098211" cy="4154661"/>
-            <wp:effectExtent l="0" t="0" r="7620" b="0"/>
+            <wp:extent cx="4261449" cy="3472763"/>
+            <wp:effectExtent l="0" t="0" r="6350" b="0"/>
             <wp:docPr id="28" name="Image 28"/>
             <wp:cNvGraphicFramePr>
               <a:graphicFrameLocks xmlns:a="http://schemas.openxmlformats.org/drawingml/2006/main" noChangeAspect="1"/>
@@ -4362,7 +4361,7 @@
                   <pic:spPr>
                     <a:xfrm>
                       <a:off x="0" y="0"/>
-                      <a:ext cx="5105459" cy="4160568"/>
+                      <a:ext cx="4277130" cy="3485542"/>
                     </a:xfrm>
                     <a:prstGeom prst="rect">
                       <a:avLst/>
@@ -4374,7 +4373,533 @@
           </wp:inline>
         </w:drawing>
       </w:r>
+    </w:p>
+    <w:p>
+      <w:pPr>
+        <w:pStyle w:val="Titre1"/>
+      </w:pPr>
+      <w:r>
+        <w:t>Zoning</w:t>
+      </w:r>
+    </w:p>
+    <w:p>
+      <w:pPr>
+        <w:pStyle w:val="Titre3"/>
+      </w:pPr>
+      <w:r>
+        <w:t>Accueil</w:t>
+      </w:r>
+    </w:p>
+    <w:p>
+      <w:r>
+        <w:rPr>
+          <w:noProof/>
+          <w:lang w:eastAsia="fr-CH"/>
+        </w:rPr>
+        <w:drawing>
+          <wp:inline distT="0" distB="0" distL="0" distR="0">
+            <wp:extent cx="5279366" cy="3708708"/>
+            <wp:effectExtent l="0" t="0" r="0" b="6350"/>
+            <wp:docPr id="19" name="Image 19"/>
+            <wp:cNvGraphicFramePr>
+              <a:graphicFrameLocks xmlns:a="http://schemas.openxmlformats.org/drawingml/2006/main" noChangeAspect="1"/>
+            </wp:cNvGraphicFramePr>
+            <a:graphic xmlns:a="http://schemas.openxmlformats.org/drawingml/2006/main">
+              <a:graphicData uri="http://schemas.openxmlformats.org/drawingml/2006/picture">
+                <pic:pic xmlns:pic="http://schemas.openxmlformats.org/drawingml/2006/picture">
+                  <pic:nvPicPr>
+                    <pic:cNvPr id="19" name="Accueil.png"/>
+                    <pic:cNvPicPr/>
+                  </pic:nvPicPr>
+                  <pic:blipFill>
+                    <a:blip r:embed="rId31">
+                      <a:extLst>
+                        <a:ext uri="{28A0092B-C50C-407E-A947-70E740481C1C}">
+                          <a14:useLocalDpi xmlns:a14="http://schemas.microsoft.com/office/drawing/2010/main" val="0"/>
+                        </a:ext>
+                      </a:extLst>
+                    </a:blip>
+                    <a:stretch>
+                      <a:fillRect/>
+                    </a:stretch>
+                  </pic:blipFill>
+                  <pic:spPr>
+                    <a:xfrm>
+                      <a:off x="0" y="0"/>
+                      <a:ext cx="5286167" cy="3713485"/>
+                    </a:xfrm>
+                    <a:prstGeom prst="rect">
+                      <a:avLst/>
+                    </a:prstGeom>
+                  </pic:spPr>
+                </pic:pic>
+              </a:graphicData>
+            </a:graphic>
+          </wp:inline>
+        </w:drawing>
+      </w:r>
+    </w:p>
+    <w:p>
+      <w:pPr>
+        <w:pStyle w:val="Titre3"/>
+      </w:pPr>
+      <w:r>
+        <w:lastRenderedPageBreak/>
+        <w:t>Marques</w:t>
+      </w:r>
+    </w:p>
+    <w:p>
+      <w:r>
+        <w:rPr>
+          <w:noProof/>
+          <w:lang w:eastAsia="fr-CH"/>
+        </w:rPr>
+        <w:drawing>
+          <wp:inline distT="0" distB="0" distL="0" distR="0">
+            <wp:extent cx="5434642" cy="3814194"/>
+            <wp:effectExtent l="0" t="0" r="0" b="0"/>
+            <wp:docPr id="29" name="Image 29"/>
+            <wp:cNvGraphicFramePr>
+              <a:graphicFrameLocks xmlns:a="http://schemas.openxmlformats.org/drawingml/2006/main" noChangeAspect="1"/>
+            </wp:cNvGraphicFramePr>
+            <a:graphic xmlns:a="http://schemas.openxmlformats.org/drawingml/2006/main">
+              <a:graphicData uri="http://schemas.openxmlformats.org/drawingml/2006/picture">
+                <pic:pic xmlns:pic="http://schemas.openxmlformats.org/drawingml/2006/picture">
+                  <pic:nvPicPr>
+                    <pic:cNvPr id="29" name="Marques.png"/>
+                    <pic:cNvPicPr/>
+                  </pic:nvPicPr>
+                  <pic:blipFill>
+                    <a:blip r:embed="rId32">
+                      <a:extLst>
+                        <a:ext uri="{28A0092B-C50C-407E-A947-70E740481C1C}">
+                          <a14:useLocalDpi xmlns:a14="http://schemas.microsoft.com/office/drawing/2010/main" val="0"/>
+                        </a:ext>
+                      </a:extLst>
+                    </a:blip>
+                    <a:stretch>
+                      <a:fillRect/>
+                    </a:stretch>
+                  </pic:blipFill>
+                  <pic:spPr>
+                    <a:xfrm>
+                      <a:off x="0" y="0"/>
+                      <a:ext cx="5438903" cy="3817184"/>
+                    </a:xfrm>
+                    <a:prstGeom prst="rect">
+                      <a:avLst/>
+                    </a:prstGeom>
+                  </pic:spPr>
+                </pic:pic>
+              </a:graphicData>
+            </a:graphic>
+          </wp:inline>
+        </w:drawing>
+      </w:r>
+    </w:p>
+    <w:p>
+      <w:pPr>
+        <w:pStyle w:val="Titre3"/>
+      </w:pPr>
+      <w:r>
+        <w:t>Chaussures</w:t>
+      </w:r>
+    </w:p>
+    <w:p>
+      <w:r>
+        <w:rPr>
+          <w:noProof/>
+          <w:lang w:eastAsia="fr-CH"/>
+        </w:rPr>
+        <w:drawing>
+          <wp:inline distT="0" distB="0" distL="0" distR="0">
+            <wp:extent cx="5460521" cy="3857035"/>
+            <wp:effectExtent l="0" t="0" r="6985" b="0"/>
+            <wp:docPr id="30" name="Image 30"/>
+            <wp:cNvGraphicFramePr>
+              <a:graphicFrameLocks xmlns:a="http://schemas.openxmlformats.org/drawingml/2006/main" noChangeAspect="1"/>
+            </wp:cNvGraphicFramePr>
+            <a:graphic xmlns:a="http://schemas.openxmlformats.org/drawingml/2006/main">
+              <a:graphicData uri="http://schemas.openxmlformats.org/drawingml/2006/picture">
+                <pic:pic xmlns:pic="http://schemas.openxmlformats.org/drawingml/2006/picture">
+                  <pic:nvPicPr>
+                    <pic:cNvPr id="30" name="Chaussures.png"/>
+                    <pic:cNvPicPr/>
+                  </pic:nvPicPr>
+                  <pic:blipFill>
+                    <a:blip r:embed="rId33">
+                      <a:extLst>
+                        <a:ext uri="{28A0092B-C50C-407E-A947-70E740481C1C}">
+                          <a14:useLocalDpi xmlns:a14="http://schemas.microsoft.com/office/drawing/2010/main" val="0"/>
+                        </a:ext>
+                      </a:extLst>
+                    </a:blip>
+                    <a:stretch>
+                      <a:fillRect/>
+                    </a:stretch>
+                  </pic:blipFill>
+                  <pic:spPr>
+                    <a:xfrm>
+                      <a:off x="0" y="0"/>
+                      <a:ext cx="5464080" cy="3859549"/>
+                    </a:xfrm>
+                    <a:prstGeom prst="rect">
+                      <a:avLst/>
+                    </a:prstGeom>
+                  </pic:spPr>
+                </pic:pic>
+              </a:graphicData>
+            </a:graphic>
+          </wp:inline>
+        </w:drawing>
+      </w:r>
+    </w:p>
+    <w:p>
+      <w:pPr>
+        <w:pStyle w:val="Titre3"/>
+      </w:pPr>
+      <w:r>
+        <w:lastRenderedPageBreak/>
+        <w:t>Compte</w:t>
+      </w:r>
+    </w:p>
+    <w:p>
+      <w:r>
+        <w:rPr>
+          <w:noProof/>
+          <w:lang w:eastAsia="fr-CH"/>
+        </w:rPr>
+        <w:drawing>
+          <wp:inline distT="0" distB="0" distL="0" distR="0">
+            <wp:extent cx="5322498" cy="3761889"/>
+            <wp:effectExtent l="0" t="0" r="0" b="0"/>
+            <wp:docPr id="31" name="Image 31"/>
+            <wp:cNvGraphicFramePr>
+              <a:graphicFrameLocks xmlns:a="http://schemas.openxmlformats.org/drawingml/2006/main" noChangeAspect="1"/>
+            </wp:cNvGraphicFramePr>
+            <a:graphic xmlns:a="http://schemas.openxmlformats.org/drawingml/2006/main">
+              <a:graphicData uri="http://schemas.openxmlformats.org/drawingml/2006/picture">
+                <pic:pic xmlns:pic="http://schemas.openxmlformats.org/drawingml/2006/picture">
+                  <pic:nvPicPr>
+                    <pic:cNvPr id="31" name="Compte.png"/>
+                    <pic:cNvPicPr/>
+                  </pic:nvPicPr>
+                  <pic:blipFill>
+                    <a:blip r:embed="rId34">
+                      <a:extLst>
+                        <a:ext uri="{28A0092B-C50C-407E-A947-70E740481C1C}">
+                          <a14:useLocalDpi xmlns:a14="http://schemas.microsoft.com/office/drawing/2010/main" val="0"/>
+                        </a:ext>
+                      </a:extLst>
+                    </a:blip>
+                    <a:stretch>
+                      <a:fillRect/>
+                    </a:stretch>
+                  </pic:blipFill>
+                  <pic:spPr>
+                    <a:xfrm>
+                      <a:off x="0" y="0"/>
+                      <a:ext cx="5326673" cy="3764840"/>
+                    </a:xfrm>
+                    <a:prstGeom prst="rect">
+                      <a:avLst/>
+                    </a:prstGeom>
+                  </pic:spPr>
+                </pic:pic>
+              </a:graphicData>
+            </a:graphic>
+          </wp:inline>
+        </w:drawing>
+      </w:r>
+    </w:p>
+    <w:p>
+      <w:pPr>
+        <w:pStyle w:val="Titre3"/>
+      </w:pPr>
+      <w:r>
+        <w:t>Donnée personnelle</w:t>
+      </w:r>
+    </w:p>
+    <w:p>
+      <w:r>
+        <w:rPr>
+          <w:noProof/>
+          <w:lang w:eastAsia="fr-CH"/>
+        </w:rPr>
+        <w:drawing>
+          <wp:inline distT="0" distB="0" distL="0" distR="0">
+            <wp:extent cx="5400136" cy="3828668"/>
+            <wp:effectExtent l="0" t="0" r="0" b="635"/>
+            <wp:docPr id="32" name="Image 32"/>
+            <wp:cNvGraphicFramePr>
+              <a:graphicFrameLocks xmlns:a="http://schemas.openxmlformats.org/drawingml/2006/main" noChangeAspect="1"/>
+            </wp:cNvGraphicFramePr>
+            <a:graphic xmlns:a="http://schemas.openxmlformats.org/drawingml/2006/main">
+              <a:graphicData uri="http://schemas.openxmlformats.org/drawingml/2006/picture">
+                <pic:pic xmlns:pic="http://schemas.openxmlformats.org/drawingml/2006/picture">
+                  <pic:nvPicPr>
+                    <pic:cNvPr id="32" name="DonnéePersonnelle.png"/>
+                    <pic:cNvPicPr/>
+                  </pic:nvPicPr>
+                  <pic:blipFill>
+                    <a:blip r:embed="rId35">
+                      <a:extLst>
+                        <a:ext uri="{28A0092B-C50C-407E-A947-70E740481C1C}">
+                          <a14:useLocalDpi xmlns:a14="http://schemas.microsoft.com/office/drawing/2010/main" val="0"/>
+                        </a:ext>
+                      </a:extLst>
+                    </a:blip>
+                    <a:stretch>
+                      <a:fillRect/>
+                    </a:stretch>
+                  </pic:blipFill>
+                  <pic:spPr>
+                    <a:xfrm>
+                      <a:off x="0" y="0"/>
+                      <a:ext cx="5402657" cy="3830455"/>
+                    </a:xfrm>
+                    <a:prstGeom prst="rect">
+                      <a:avLst/>
+                    </a:prstGeom>
+                  </pic:spPr>
+                </pic:pic>
+              </a:graphicData>
+            </a:graphic>
+          </wp:inline>
+        </w:drawing>
+      </w:r>
+    </w:p>
+    <w:p>
+      <w:pPr>
+        <w:pStyle w:val="Titre3"/>
+      </w:pPr>
+      <w:r>
+        <w:lastRenderedPageBreak/>
+        <w:t>Connexion</w:t>
+      </w:r>
+    </w:p>
+    <w:p>
+      <w:r>
+        <w:rPr>
+          <w:noProof/>
+          <w:lang w:eastAsia="fr-CH"/>
+        </w:rPr>
+        <w:drawing>
+          <wp:inline distT="0" distB="0" distL="0" distR="0">
+            <wp:extent cx="5443268" cy="3820848"/>
+            <wp:effectExtent l="0" t="0" r="5080" b="8255"/>
+            <wp:docPr id="33" name="Image 33"/>
+            <wp:cNvGraphicFramePr>
+              <a:graphicFrameLocks xmlns:a="http://schemas.openxmlformats.org/drawingml/2006/main" noChangeAspect="1"/>
+            </wp:cNvGraphicFramePr>
+            <a:graphic xmlns:a="http://schemas.openxmlformats.org/drawingml/2006/main">
+              <a:graphicData uri="http://schemas.openxmlformats.org/drawingml/2006/picture">
+                <pic:pic xmlns:pic="http://schemas.openxmlformats.org/drawingml/2006/picture">
+                  <pic:nvPicPr>
+                    <pic:cNvPr id="33" name="Connexion.png"/>
+                    <pic:cNvPicPr/>
+                  </pic:nvPicPr>
+                  <pic:blipFill>
+                    <a:blip r:embed="rId36">
+                      <a:extLst>
+                        <a:ext uri="{28A0092B-C50C-407E-A947-70E740481C1C}">
+                          <a14:useLocalDpi xmlns:a14="http://schemas.microsoft.com/office/drawing/2010/main" val="0"/>
+                        </a:ext>
+                      </a:extLst>
+                    </a:blip>
+                    <a:stretch>
+                      <a:fillRect/>
+                    </a:stretch>
+                  </pic:blipFill>
+                  <pic:spPr>
+                    <a:xfrm>
+                      <a:off x="0" y="0"/>
+                      <a:ext cx="5445536" cy="3822440"/>
+                    </a:xfrm>
+                    <a:prstGeom prst="rect">
+                      <a:avLst/>
+                    </a:prstGeom>
+                  </pic:spPr>
+                </pic:pic>
+              </a:graphicData>
+            </a:graphic>
+          </wp:inline>
+        </w:drawing>
+      </w:r>
+    </w:p>
+    <w:p>
+      <w:pPr>
+        <w:pStyle w:val="Titre3"/>
+      </w:pPr>
+      <w:r>
+        <w:t>Inscription</w:t>
+      </w:r>
+    </w:p>
+    <w:p>
+      <w:r>
+        <w:rPr>
+          <w:noProof/>
+          <w:lang w:eastAsia="fr-CH"/>
+        </w:rPr>
+        <w:drawing>
+          <wp:inline distT="0" distB="0" distL="0" distR="0">
+            <wp:extent cx="5503653" cy="3851100"/>
+            <wp:effectExtent l="0" t="0" r="1905" b="0"/>
+            <wp:docPr id="34" name="Image 34"/>
+            <wp:cNvGraphicFramePr>
+              <a:graphicFrameLocks xmlns:a="http://schemas.openxmlformats.org/drawingml/2006/main" noChangeAspect="1"/>
+            </wp:cNvGraphicFramePr>
+            <a:graphic xmlns:a="http://schemas.openxmlformats.org/drawingml/2006/main">
+              <a:graphicData uri="http://schemas.openxmlformats.org/drawingml/2006/picture">
+                <pic:pic xmlns:pic="http://schemas.openxmlformats.org/drawingml/2006/picture">
+                  <pic:nvPicPr>
+                    <pic:cNvPr id="34" name="Inscription.png"/>
+                    <pic:cNvPicPr/>
+                  </pic:nvPicPr>
+                  <pic:blipFill>
+                    <a:blip r:embed="rId37">
+                      <a:extLst>
+                        <a:ext uri="{28A0092B-C50C-407E-A947-70E740481C1C}">
+                          <a14:useLocalDpi xmlns:a14="http://schemas.microsoft.com/office/drawing/2010/main" val="0"/>
+                        </a:ext>
+                      </a:extLst>
+                    </a:blip>
+                    <a:stretch>
+                      <a:fillRect/>
+                    </a:stretch>
+                  </pic:blipFill>
+                  <pic:spPr>
+                    <a:xfrm>
+                      <a:off x="0" y="0"/>
+                      <a:ext cx="5510879" cy="3856157"/>
+                    </a:xfrm>
+                    <a:prstGeom prst="rect">
+                      <a:avLst/>
+                    </a:prstGeom>
+                  </pic:spPr>
+                </pic:pic>
+              </a:graphicData>
+            </a:graphic>
+          </wp:inline>
+        </w:drawing>
+      </w:r>
+    </w:p>
+    <w:p>
+      <w:pPr>
+        <w:pStyle w:val="Titre3"/>
+      </w:pPr>
+      <w:r>
+        <w:lastRenderedPageBreak/>
+        <w:t>Panier</w:t>
+      </w:r>
+    </w:p>
+    <w:p>
+      <w:r>
+        <w:rPr>
+          <w:noProof/>
+          <w:lang w:eastAsia="fr-CH"/>
+        </w:rPr>
+        <w:drawing>
+          <wp:inline distT="0" distB="0" distL="0" distR="0">
+            <wp:extent cx="5469147" cy="3857099"/>
+            <wp:effectExtent l="0" t="0" r="0" b="0"/>
+            <wp:docPr id="35" name="Image 35"/>
+            <wp:cNvGraphicFramePr>
+              <a:graphicFrameLocks xmlns:a="http://schemas.openxmlformats.org/drawingml/2006/main" noChangeAspect="1"/>
+            </wp:cNvGraphicFramePr>
+            <a:graphic xmlns:a="http://schemas.openxmlformats.org/drawingml/2006/main">
+              <a:graphicData uri="http://schemas.openxmlformats.org/drawingml/2006/picture">
+                <pic:pic xmlns:pic="http://schemas.openxmlformats.org/drawingml/2006/picture">
+                  <pic:nvPicPr>
+                    <pic:cNvPr id="35" name="Panier.png"/>
+                    <pic:cNvPicPr/>
+                  </pic:nvPicPr>
+                  <pic:blipFill>
+                    <a:blip r:embed="rId38">
+                      <a:extLst>
+                        <a:ext uri="{28A0092B-C50C-407E-A947-70E740481C1C}">
+                          <a14:useLocalDpi xmlns:a14="http://schemas.microsoft.com/office/drawing/2010/main" val="0"/>
+                        </a:ext>
+                      </a:extLst>
+                    </a:blip>
+                    <a:stretch>
+                      <a:fillRect/>
+                    </a:stretch>
+                  </pic:blipFill>
+                  <pic:spPr>
+                    <a:xfrm>
+                      <a:off x="0" y="0"/>
+                      <a:ext cx="5473110" cy="3859894"/>
+                    </a:xfrm>
+                    <a:prstGeom prst="rect">
+                      <a:avLst/>
+                    </a:prstGeom>
+                  </pic:spPr>
+                </pic:pic>
+              </a:graphicData>
+            </a:graphic>
+          </wp:inline>
+        </w:drawing>
+      </w:r>
+      <w:bookmarkStart w:id="16" w:name="_GoBack"/>
       <w:bookmarkEnd w:id="16"/>
+    </w:p>
+    <w:p>
+      <w:pPr>
+        <w:pStyle w:val="Titre3"/>
+      </w:pPr>
+      <w:r>
+        <w:t>Liste de souhait</w:t>
+      </w:r>
+    </w:p>
+    <w:p>
+      <w:r>
+        <w:rPr>
+          <w:noProof/>
+          <w:lang w:eastAsia="fr-CH"/>
+        </w:rPr>
+        <w:drawing>
+          <wp:inline distT="0" distB="0" distL="0" distR="0">
+            <wp:extent cx="5538159" cy="3875246"/>
+            <wp:effectExtent l="0" t="0" r="5715" b="0"/>
+            <wp:docPr id="36" name="Image 36"/>
+            <wp:cNvGraphicFramePr>
+              <a:graphicFrameLocks xmlns:a="http://schemas.openxmlformats.org/drawingml/2006/main" noChangeAspect="1"/>
+            </wp:cNvGraphicFramePr>
+            <a:graphic xmlns:a="http://schemas.openxmlformats.org/drawingml/2006/main">
+              <a:graphicData uri="http://schemas.openxmlformats.org/drawingml/2006/picture">
+                <pic:pic xmlns:pic="http://schemas.openxmlformats.org/drawingml/2006/picture">
+                  <pic:nvPicPr>
+                    <pic:cNvPr id="36" name="ListeDeSouhait.png"/>
+                    <pic:cNvPicPr/>
+                  </pic:nvPicPr>
+                  <pic:blipFill>
+                    <a:blip r:embed="rId39">
+                      <a:extLst>
+                        <a:ext uri="{28A0092B-C50C-407E-A947-70E740481C1C}">
+                          <a14:useLocalDpi xmlns:a14="http://schemas.microsoft.com/office/drawing/2010/main" val="0"/>
+                        </a:ext>
+                      </a:extLst>
+                    </a:blip>
+                    <a:stretch>
+                      <a:fillRect/>
+                    </a:stretch>
+                  </pic:blipFill>
+                  <pic:spPr>
+                    <a:xfrm>
+                      <a:off x="0" y="0"/>
+                      <a:ext cx="5541196" cy="3877371"/>
+                    </a:xfrm>
+                    <a:prstGeom prst="rect">
+                      <a:avLst/>
+                    </a:prstGeom>
+                  </pic:spPr>
+                </pic:pic>
+              </a:graphicData>
+            </a:graphic>
+          </wp:inline>
+        </w:drawing>
+      </w:r>
     </w:p>
     <w:p>
       <w:pPr>
@@ -4383,6 +4908,7 @@
       <w:bookmarkStart w:id="17" w:name="_Toc115441150"/>
       <w:bookmarkStart w:id="18" w:name="_Toc126248176"/>
       <w:r>
+        <w:lastRenderedPageBreak/>
         <w:t>Contacts</w:t>
       </w:r>
       <w:bookmarkEnd w:id="17"/>
@@ -4820,7 +5346,7 @@
                           <pic:cNvPicPr/>
                         </pic:nvPicPr>
                         <pic:blipFill>
-                          <a:blip r:embed="rId31" cstate="print">
+                          <a:blip r:embed="rId40" cstate="print">
                             <a:extLst>
                               <a:ext uri="{28A0092B-C50C-407E-A947-70E740481C1C}">
                                 <a14:useLocalDpi xmlns:a14="http://schemas.microsoft.com/office/drawing/2010/main" val="0"/>
@@ -4911,7 +5437,7 @@
                           <pic:cNvPicPr/>
                         </pic:nvPicPr>
                         <pic:blipFill>
-                          <a:blip r:embed="rId32" cstate="print">
+                          <a:blip r:embed="rId41" cstate="print">
                             <a:extLst>
                               <a:ext uri="{28A0092B-C50C-407E-A947-70E740481C1C}">
                                 <a14:useLocalDpi xmlns:a14="http://schemas.microsoft.com/office/drawing/2010/main" val="0"/>
@@ -4988,7 +5514,7 @@
                     <pic:cNvPicPr/>
                   </pic:nvPicPr>
                   <pic:blipFill>
-                    <a:blip r:embed="rId33" cstate="print">
+                    <a:blip r:embed="rId42" cstate="print">
                       <a:extLst>
                         <a:ext uri="{28A0092B-C50C-407E-A947-70E740481C1C}">
                           <a14:useLocalDpi xmlns:a14="http://schemas.microsoft.com/office/drawing/2010/main" val="0"/>
@@ -5100,8 +5626,8 @@
       </w:pPr>
     </w:p>
     <w:sectPr>
-      <w:headerReference w:type="default" r:id="rId34"/>
-      <w:footerReference w:type="default" r:id="rId35"/>
+      <w:headerReference w:type="default" r:id="rId43"/>
+      <w:footerReference w:type="default" r:id="rId44"/>
       <w:pgSz w:w="11906" w:h="16838"/>
       <w:pgMar w:top="1417" w:right="1417" w:bottom="1417" w:left="1417" w:header="708" w:footer="708" w:gutter="0"/>
       <w:pgBorders w:display="firstPage" w:offsetFrom="page">
@@ -5177,7 +5703,7 @@
         <w:sz w:val="22"/>
         <w:lang w:val="fr-FR"/>
       </w:rPr>
-      <w:t>18</w:t>
+      <w:t>23</w:t>
     </w:r>
     <w:r>
       <w:rPr>
@@ -5216,7 +5742,7 @@
         <w:sz w:val="22"/>
         <w:lang w:val="fr-FR"/>
       </w:rPr>
-      <w:t>19</w:t>
+      <w:t>23</w:t>
     </w:r>
     <w:r>
       <w:rPr>
@@ -8924,7 +9450,7 @@
 </file>
 
 <file path=customXml/itemProps1.xml><?xml version="1.0" encoding="utf-8"?>
-<ds:datastoreItem xmlns:ds="http://schemas.openxmlformats.org/officeDocument/2006/customXml" ds:itemID="{B7929FA7-451B-4F04-AB72-435A4F77E18F}">
+<ds:datastoreItem xmlns:ds="http://schemas.openxmlformats.org/officeDocument/2006/customXml" ds:itemID="{EC46445A-9B43-4FBD-8511-05F03FFD2DE1}">
   <ds:schemaRefs>
     <ds:schemaRef ds:uri="http://schemas.openxmlformats.org/officeDocument/2006/bibliography"/>
   </ds:schemaRefs>

</xml_diff>

<commit_message>
Modification du dossier de projet
J'ai modifié le dossier de projet par rapport au feedback effectuer par le maitre du projet ainsi je l'ai ajouter en format pdf. J'ai aussi ajouter des wireframe manquant.
</commit_message>
<xml_diff>
--- a/Documentation/DossierDeProjet_DMS.docx
+++ b/Documentation/DossierDeProjet_DMS.docx
@@ -966,7 +966,7 @@
             <w:noProof/>
             <w:webHidden/>
           </w:rPr>
-          <w:t>4</w:t>
+          <w:t>5</w:t>
         </w:r>
         <w:r>
           <w:rPr>
@@ -1037,7 +1037,7 @@
             <w:noProof/>
             <w:webHidden/>
           </w:rPr>
-          <w:t>4</w:t>
+          <w:t>5</w:t>
         </w:r>
         <w:r>
           <w:rPr>
@@ -1108,7 +1108,7 @@
             <w:noProof/>
             <w:webHidden/>
           </w:rPr>
-          <w:t>5</w:t>
+          <w:t>6</w:t>
         </w:r>
         <w:r>
           <w:rPr>
@@ -1179,7 +1179,7 @@
             <w:noProof/>
             <w:webHidden/>
           </w:rPr>
-          <w:t>6</w:t>
+          <w:t>7</w:t>
         </w:r>
         <w:r>
           <w:rPr>
@@ -1250,7 +1250,7 @@
             <w:noProof/>
             <w:webHidden/>
           </w:rPr>
-          <w:t>7</w:t>
+          <w:t>8</w:t>
         </w:r>
         <w:r>
           <w:rPr>
@@ -1321,7 +1321,7 @@
             <w:noProof/>
             <w:webHidden/>
           </w:rPr>
-          <w:t>7</w:t>
+          <w:t>8</w:t>
         </w:r>
         <w:r>
           <w:rPr>
@@ -1392,7 +1392,7 @@
             <w:noProof/>
             <w:webHidden/>
           </w:rPr>
-          <w:t>8</w:t>
+          <w:t>24</w:t>
         </w:r>
         <w:r>
           <w:rPr>
@@ -1463,7 +1463,7 @@
             <w:noProof/>
             <w:webHidden/>
           </w:rPr>
-          <w:t>8</w:t>
+          <w:t>24</w:t>
         </w:r>
         <w:r>
           <w:rPr>
@@ -2155,19 +2155,17 @@
       <w:r>
         <w:br w:type="page"/>
       </w:r>
-      <w:bookmarkStart w:id="11" w:name="_GoBack"/>
-      <w:bookmarkEnd w:id="11"/>
     </w:p>
     <w:p>
       <w:pPr>
         <w:pStyle w:val="Titre1"/>
       </w:pPr>
-      <w:bookmarkStart w:id="12" w:name="_Toc126248172"/>
+      <w:bookmarkStart w:id="11" w:name="_Toc126248172"/>
       <w:r>
         <w:lastRenderedPageBreak/>
         <w:t>Use Cases</w:t>
       </w:r>
-      <w:bookmarkEnd w:id="12"/>
+      <w:bookmarkEnd w:id="11"/>
     </w:p>
     <w:p>
       <w:r>
@@ -2230,12 +2228,12 @@
       <w:pPr>
         <w:pStyle w:val="Titre1"/>
       </w:pPr>
-      <w:bookmarkStart w:id="13" w:name="_Toc126248173"/>
+      <w:bookmarkStart w:id="12" w:name="_Toc126248173"/>
       <w:r>
         <w:lastRenderedPageBreak/>
         <w:t>Technologie utilisée</w:t>
       </w:r>
-      <w:bookmarkEnd w:id="13"/>
+      <w:bookmarkEnd w:id="12"/>
     </w:p>
     <w:p>
       <w:pPr>
@@ -3001,12 +2999,12 @@
       <w:pPr>
         <w:pStyle w:val="Titre1"/>
       </w:pPr>
-      <w:bookmarkStart w:id="14" w:name="_Toc126248174"/>
+      <w:bookmarkStart w:id="13" w:name="_Toc126248174"/>
       <w:r>
         <w:lastRenderedPageBreak/>
         <w:t>Hébergeur</w:t>
       </w:r>
-      <w:bookmarkEnd w:id="14"/>
+      <w:bookmarkEnd w:id="13"/>
     </w:p>
     <w:p>
       <w:r>
@@ -3079,13 +3077,13 @@
       <w:pPr>
         <w:pStyle w:val="Titre1"/>
       </w:pPr>
-      <w:bookmarkStart w:id="15" w:name="_Toc115441129"/>
-      <w:bookmarkStart w:id="16" w:name="_Toc126248175"/>
+      <w:bookmarkStart w:id="14" w:name="_Toc115441129"/>
+      <w:bookmarkStart w:id="15" w:name="_Toc126248175"/>
       <w:r>
         <w:t>Fonctionnalités principales du produit</w:t>
       </w:r>
+      <w:bookmarkEnd w:id="14"/>
       <w:bookmarkEnd w:id="15"/>
-      <w:bookmarkEnd w:id="16"/>
     </w:p>
     <w:p>
       <w:pPr>
@@ -3293,10 +3291,7 @@
         </w:numPr>
       </w:pPr>
       <w:r>
-        <w:t xml:space="preserve">Carte bancaire / </w:t>
-      </w:r>
-      <w:r>
-        <w:t>PayPal</w:t>
+        <w:t>Facture</w:t>
       </w:r>
     </w:p>
     <w:p>
@@ -3308,7 +3303,13 @@
         </w:numPr>
       </w:pPr>
       <w:r>
-        <w:t>Les uniques moyens de paiements seront les cartes bancaire et PayPal</w:t>
+        <w:t>L’unique moyen de paiement sera</w:t>
+      </w:r>
+      <w:r>
+        <w:t xml:space="preserve"> </w:t>
+      </w:r>
+      <w:r>
+        <w:t>par facture qui sera envoyé par mail.</w:t>
       </w:r>
     </w:p>
     <w:p>
@@ -4051,8 +4052,8 @@
         </w:rPr>
         <w:drawing>
           <wp:inline distT="0" distB="0" distL="0" distR="0">
-            <wp:extent cx="4494362" cy="3658604"/>
-            <wp:effectExtent l="0" t="0" r="1905" b="0"/>
+            <wp:extent cx="4819650" cy="3658224"/>
+            <wp:effectExtent l="0" t="0" r="0" b="0"/>
             <wp:docPr id="21" name="Image 21"/>
             <wp:cNvGraphicFramePr>
               <a:graphicFrameLocks xmlns:a="http://schemas.openxmlformats.org/drawingml/2006/main" noChangeAspect="1"/>
@@ -4079,7 +4080,7 @@
                   <pic:spPr>
                     <a:xfrm>
                       <a:off x="0" y="0"/>
-                      <a:ext cx="4514942" cy="3675357"/>
+                      <a:ext cx="4846353" cy="3678492"/>
                     </a:xfrm>
                     <a:prstGeom prst="rect">
                       <a:avLst/>
@@ -4119,9 +4120,9 @@
         </w:rPr>
         <w:drawing>
           <wp:inline distT="0" distB="0" distL="0" distR="0">
-            <wp:extent cx="4684144" cy="3822907"/>
-            <wp:effectExtent l="0" t="0" r="2540" b="6350"/>
-            <wp:docPr id="22" name="Image 22"/>
+            <wp:extent cx="4829175" cy="4076065"/>
+            <wp:effectExtent l="0" t="0" r="9525" b="635"/>
+            <wp:docPr id="38" name="Image 38" descr="C:\Users\Marcos.VALENTE-DA-SI\Desktop\Capture1.PNG"/>
             <wp:cNvGraphicFramePr>
               <a:graphicFrameLocks xmlns:a="http://schemas.openxmlformats.org/drawingml/2006/main" noChangeAspect="1"/>
             </wp:cNvGraphicFramePr>
@@ -4129,8 +4130,10 @@
               <a:graphicData uri="http://schemas.openxmlformats.org/drawingml/2006/picture">
                 <pic:pic xmlns:pic="http://schemas.openxmlformats.org/drawingml/2006/picture">
                   <pic:nvPicPr>
-                    <pic:cNvPr id="22" name="Panier.png"/>
-                    <pic:cNvPicPr/>
+                    <pic:cNvPr id="0" name="Picture 2" descr="C:\Users\Marcos.VALENTE-DA-SI\Desktop\Capture1.PNG"/>
+                    <pic:cNvPicPr>
+                      <a:picLocks noChangeAspect="1" noChangeArrowheads="1"/>
+                    </pic:cNvPicPr>
                   </pic:nvPicPr>
                   <pic:blipFill>
                     <a:blip r:embed="rId23">
@@ -4140,18 +4143,23 @@
                         </a:ext>
                       </a:extLst>
                     </a:blip>
+                    <a:srcRect/>
                     <a:stretch>
                       <a:fillRect/>
                     </a:stretch>
                   </pic:blipFill>
-                  <pic:spPr>
+                  <pic:spPr bwMode="auto">
                     <a:xfrm>
                       <a:off x="0" y="0"/>
-                      <a:ext cx="4701304" cy="3836912"/>
+                      <a:ext cx="4841564" cy="4086522"/>
                     </a:xfrm>
                     <a:prstGeom prst="rect">
                       <a:avLst/>
                     </a:prstGeom>
+                    <a:noFill/>
+                    <a:ln>
+                      <a:noFill/>
+                    </a:ln>
                   </pic:spPr>
                 </pic:pic>
               </a:graphicData>
@@ -4162,14 +4170,31 @@
     </w:p>
     <w:p>
       <w:pPr>
+        <w:rPr>
+          <w:lang w:eastAsia="fr-CH"/>
+        </w:rPr>
+      </w:pPr>
+    </w:p>
+    <w:p>
+      <w:pPr>
         <w:pStyle w:val="Titre3"/>
-      </w:pPr>
-      <w:r>
-        <w:lastRenderedPageBreak/>
-        <w:t xml:space="preserve">Paiement Carte Bancaire </w:t>
-      </w:r>
-    </w:p>
-    <w:p>
+        <w:rPr>
+          <w:lang w:eastAsia="fr-CH"/>
+        </w:rPr>
+      </w:pPr>
+      <w:r>
+        <w:rPr>
+          <w:lang w:eastAsia="fr-CH"/>
+        </w:rPr>
+        <w:t>Facture</w:t>
+      </w:r>
+    </w:p>
+    <w:p>
+      <w:pPr>
+        <w:rPr>
+          <w:lang w:eastAsia="fr-CH"/>
+        </w:rPr>
+      </w:pPr>
       <w:r>
         <w:rPr>
           <w:noProof/>
@@ -4177,9 +4202,9 @@
         </w:rPr>
         <w:drawing>
           <wp:inline distT="0" distB="0" distL="0" distR="0">
-            <wp:extent cx="4537495" cy="3662707"/>
+            <wp:extent cx="4410075" cy="3569762"/>
             <wp:effectExtent l="0" t="0" r="0" b="0"/>
-            <wp:docPr id="8" name="Image 8"/>
+            <wp:docPr id="37" name="Image 37" descr="C:\Users\Marcos.VALENTE-DA-SI\Desktop\Capture.PNG"/>
             <wp:cNvGraphicFramePr>
               <a:graphicFrameLocks xmlns:a="http://schemas.openxmlformats.org/drawingml/2006/main" noChangeAspect="1"/>
             </wp:cNvGraphicFramePr>
@@ -4187,8 +4212,10 @@
               <a:graphicData uri="http://schemas.openxmlformats.org/drawingml/2006/picture">
                 <pic:pic xmlns:pic="http://schemas.openxmlformats.org/drawingml/2006/picture">
                   <pic:nvPicPr>
-                    <pic:cNvPr id="8" name="CarteBancaire.png"/>
-                    <pic:cNvPicPr/>
+                    <pic:cNvPr id="0" name="Picture 1" descr="C:\Users\Marcos.VALENTE-DA-SI\Desktop\Capture.PNG"/>
+                    <pic:cNvPicPr>
+                      <a:picLocks noChangeAspect="1" noChangeArrowheads="1"/>
+                    </pic:cNvPicPr>
                   </pic:nvPicPr>
                   <pic:blipFill>
                     <a:blip r:embed="rId24">
@@ -4198,18 +4225,23 @@
                         </a:ext>
                       </a:extLst>
                     </a:blip>
+                    <a:srcRect/>
                     <a:stretch>
                       <a:fillRect/>
                     </a:stretch>
                   </pic:blipFill>
-                  <pic:spPr>
+                  <pic:spPr bwMode="auto">
                     <a:xfrm>
                       <a:off x="0" y="0"/>
-                      <a:ext cx="4542733" cy="3666936"/>
+                      <a:ext cx="4469528" cy="3617887"/>
                     </a:xfrm>
                     <a:prstGeom prst="rect">
                       <a:avLst/>
                     </a:prstGeom>
+                    <a:noFill/>
+                    <a:ln>
+                      <a:noFill/>
+                    </a:ln>
                   </pic:spPr>
                 </pic:pic>
               </a:graphicData>
@@ -4234,8 +4266,8 @@
         </w:rPr>
         <w:drawing>
           <wp:inline distT="0" distB="0" distL="0" distR="0">
-            <wp:extent cx="4908430" cy="4022727"/>
-            <wp:effectExtent l="0" t="0" r="6985" b="0"/>
+            <wp:extent cx="4555888" cy="3733800"/>
+            <wp:effectExtent l="0" t="0" r="0" b="0"/>
             <wp:docPr id="23" name="Image 23"/>
             <wp:cNvGraphicFramePr>
               <a:graphicFrameLocks xmlns:a="http://schemas.openxmlformats.org/drawingml/2006/main" noChangeAspect="1"/>
@@ -4262,7 +4294,7 @@
                   <pic:spPr>
                     <a:xfrm>
                       <a:off x="0" y="0"/>
-                      <a:ext cx="4917574" cy="4030221"/>
+                      <a:ext cx="4569307" cy="3744798"/>
                     </a:xfrm>
                     <a:prstGeom prst="rect">
                       <a:avLst/>
@@ -4592,8 +4624,8 @@
         </w:rPr>
         <w:drawing>
           <wp:inline distT="0" distB="0" distL="0" distR="0">
-            <wp:extent cx="5279366" cy="3708708"/>
-            <wp:effectExtent l="0" t="0" r="0" b="6350"/>
+            <wp:extent cx="5457825" cy="3492500"/>
+            <wp:effectExtent l="0" t="0" r="0" b="0"/>
             <wp:docPr id="19" name="Image 19"/>
             <wp:cNvGraphicFramePr>
               <a:graphicFrameLocks xmlns:a="http://schemas.openxmlformats.org/drawingml/2006/main" noChangeAspect="1"/>
@@ -4620,7 +4652,7 @@
                   <pic:spPr>
                     <a:xfrm>
                       <a:off x="0" y="0"/>
-                      <a:ext cx="5286167" cy="3713485"/>
+                      <a:ext cx="5488643" cy="3512221"/>
                     </a:xfrm>
                     <a:prstGeom prst="rect">
                       <a:avLst/>
@@ -4633,6 +4665,7 @@
         </w:drawing>
       </w:r>
     </w:p>
+    <w:p/>
     <w:p>
       <w:pPr>
         <w:pStyle w:val="Titre3"/>
@@ -4678,7 +4711,7 @@
                   <pic:spPr>
                     <a:xfrm>
                       <a:off x="0" y="0"/>
-                      <a:ext cx="5438903" cy="3817184"/>
+                      <a:ext cx="5434642" cy="3814194"/>
                     </a:xfrm>
                     <a:prstGeom prst="rect">
                       <a:avLst/>
@@ -5097,14 +5130,14 @@
       <w:pPr>
         <w:pStyle w:val="Titre1"/>
       </w:pPr>
-      <w:bookmarkStart w:id="17" w:name="_Toc115441150"/>
-      <w:bookmarkStart w:id="18" w:name="_Toc126248176"/>
+      <w:bookmarkStart w:id="16" w:name="_Toc115441150"/>
+      <w:bookmarkStart w:id="17" w:name="_Toc126248176"/>
       <w:r>
         <w:lastRenderedPageBreak/>
         <w:t>Contacts</w:t>
       </w:r>
+      <w:bookmarkEnd w:id="16"/>
       <w:bookmarkEnd w:id="17"/>
-      <w:bookmarkEnd w:id="18"/>
     </w:p>
     <w:p/>
     <w:tbl>
@@ -5357,6 +5390,9 @@
             <w:r>
               <w:t>Simao.henriques-silva@cpnv.ch</w:t>
             </w:r>
+            <w:r>
+              <w:t xml:space="preserve"> </w:t>
+            </w:r>
           </w:p>
         </w:tc>
         <w:tc>
@@ -5460,6 +5496,8 @@
             </w:r>
           </w:p>
         </w:tc>
+        <w:bookmarkStart w:id="18" w:name="_GoBack"/>
+        <w:bookmarkEnd w:id="18"/>
       </w:tr>
     </w:tbl>
     <w:p/>
@@ -5895,7 +5933,7 @@
         <w:sz w:val="22"/>
         <w:lang w:val="fr-FR"/>
       </w:rPr>
-      <w:t>21</w:t>
+      <w:t>6</w:t>
     </w:r>
     <w:r>
       <w:rPr>
@@ -5977,7 +6015,7 @@
         <w:noProof/>
         <w:sz w:val="22"/>
       </w:rPr>
-      <w:t>09.02.2023</w:t>
+      <w:t>01.03.2023</w:t>
     </w:r>
     <w:r>
       <w:rPr>
@@ -9757,7 +9795,7 @@
 </file>
 
 <file path=customXml/itemProps1.xml><?xml version="1.0" encoding="utf-8"?>
-<ds:datastoreItem xmlns:ds="http://schemas.openxmlformats.org/officeDocument/2006/customXml" ds:itemID="{5864EE0B-940A-4EA9-B90C-D1E94001C5C7}">
+<ds:datastoreItem xmlns:ds="http://schemas.openxmlformats.org/officeDocument/2006/customXml" ds:itemID="{662E3EA1-3889-4EB0-85E2-D70EC7FD8E2A}">
   <ds:schemaRefs>
     <ds:schemaRef ds:uri="http://schemas.openxmlformats.org/officeDocument/2006/bibliography"/>
   </ds:schemaRefs>

</xml_diff>